<commit_message>
Alle juiste Vuforia instellingen ingevoerd
</commit_message>
<xml_diff>
--- a/Hololens startup.docx
+++ b/Hololens startup.docx
@@ -37,30 +37,66 @@
     <w:p>
       <w:pPr>
         <w:pStyle w:val="Kop3"/>
-      </w:pPr>
-      <w:r>
+        <w:rPr>
+          <w:lang w:val="en-US"/>
+        </w:rPr>
+      </w:pPr>
+      <w:r>
+        <w:rPr>
+          <w:lang w:val="en-US"/>
+        </w:rPr>
         <w:t>OS:</w:t>
       </w:r>
     </w:p>
-    <w:p/>
+    <w:p>
+      <w:pPr>
+        <w:rPr>
+          <w:lang w:val="en-US"/>
+        </w:rPr>
+      </w:pPr>
+    </w:p>
     <w:p>
       <w:pPr>
         <w:pStyle w:val="Kop3"/>
-      </w:pPr>
-      <w:r>
+        <w:rPr>
+          <w:lang w:val="en-US"/>
+        </w:rPr>
+      </w:pPr>
+      <w:r>
+        <w:rPr>
+          <w:lang w:val="en-US"/>
+        </w:rPr>
         <w:t>Unity3D:</w:t>
       </w:r>
     </w:p>
-    <w:p/>
+    <w:p>
+      <w:pPr>
+        <w:rPr>
+          <w:lang w:val="en-US"/>
+        </w:rPr>
+      </w:pPr>
+    </w:p>
     <w:p>
       <w:pPr>
         <w:pStyle w:val="Kop3"/>
-      </w:pPr>
-      <w:r>
+        <w:rPr>
+          <w:lang w:val="en-US"/>
+        </w:rPr>
+      </w:pPr>
+      <w:r>
+        <w:rPr>
+          <w:lang w:val="en-US"/>
+        </w:rPr>
         <w:t>Visual studio</w:t>
       </w:r>
     </w:p>
-    <w:p/>
+    <w:p>
+      <w:pPr>
+        <w:rPr>
+          <w:lang w:val="en-US"/>
+        </w:rPr>
+      </w:pPr>
+    </w:p>
     <w:p>
       <w:pPr>
         <w:pStyle w:val="Kop2"/>
@@ -106,20 +142,40 @@
     <w:p>
       <w:pPr>
         <w:pStyle w:val="Kop2"/>
-        <w:rPr>
-          <w:lang w:val="en-US"/>
-        </w:rPr>
-      </w:pPr>
-      <w:r>
-        <w:rPr>
-          <w:lang w:val="en-US"/>
-        </w:rPr>
+      </w:pPr>
+      <w:proofErr w:type="spellStart"/>
+      <w:r>
         <w:t>Vuforia</w:t>
       </w:r>
-    </w:p>
-    <w:p>
-      <w:r>
-        <w:t>Als je Vuforia wil gebruiken voor je projecten heb je een aantal dingen nodig. Het eerste is de goeie versie van unity3D, als je versie 2017.2 of hoger hebt zit Vuforia hier namelijk al bij in begrepen.</w:t>
+      <w:proofErr w:type="spellEnd"/>
+    </w:p>
+    <w:p>
+      <w:r>
+        <w:t xml:space="preserve">Als je </w:t>
+      </w:r>
+      <w:proofErr w:type="spellStart"/>
+      <w:r>
+        <w:t>Vuforia</w:t>
+      </w:r>
+      <w:proofErr w:type="spellEnd"/>
+      <w:r>
+        <w:t xml:space="preserve"> wil gebruiken voor je projecten heb je een aantal dingen nodig. Het eerste is de goeie </w:t>
+      </w:r>
+      <w:proofErr w:type="gramStart"/>
+      <w:r>
+        <w:t>versie</w:t>
+      </w:r>
+      <w:proofErr w:type="gramEnd"/>
+      <w:r>
+        <w:t xml:space="preserve"> van unity3D, als je versie 2017.2 of hoger hebt zit </w:t>
+      </w:r>
+      <w:proofErr w:type="spellStart"/>
+      <w:r>
+        <w:t>Vuforia</w:t>
+      </w:r>
+      <w:proofErr w:type="spellEnd"/>
+      <w:r>
+        <w:t xml:space="preserve"> hier namelijk al bij in begrepen.</w:t>
       </w:r>
     </w:p>
     <w:p>
@@ -152,15 +208,146 @@
       <w:r>
         <w:t>.</w:t>
       </w:r>
+    </w:p>
+    <w:p>
+      <w:r>
+        <w:t xml:space="preserve">Vervolgens start je de </w:t>
+      </w:r>
+      <w:proofErr w:type="spellStart"/>
+      <w:r>
+        <w:t>unity</w:t>
+      </w:r>
+      <w:proofErr w:type="spellEnd"/>
+      <w:r>
+        <w:t xml:space="preserve"> engine op en open je een nieuw 3d project.</w:t>
+      </w:r>
+      <w:r>
+        <w:t xml:space="preserve"> Dan vervang je de camera in de scene door de AR-Camera. Deze is te vinden onder </w:t>
+      </w:r>
+      <w:proofErr w:type="spellStart"/>
+      <w:r>
+        <w:t>GameObject</w:t>
+      </w:r>
+      <w:proofErr w:type="spellEnd"/>
+      <w:r>
+        <w:t xml:space="preserve"> &gt; </w:t>
+      </w:r>
+      <w:proofErr w:type="spellStart"/>
+      <w:r>
+        <w:t>Vuforia</w:t>
+      </w:r>
+      <w:proofErr w:type="spellEnd"/>
+      <w:r>
+        <w:t xml:space="preserve"> &gt; AR-Camera.</w:t>
+      </w:r>
+      <w:r>
+        <w:t xml:space="preserve"> Ga dan naar </w:t>
+      </w:r>
+      <w:proofErr w:type="spellStart"/>
+      <w:r>
+        <w:t>Edit</w:t>
+      </w:r>
+      <w:proofErr w:type="spellEnd"/>
+      <w:r>
+        <w:t xml:space="preserve">&gt;project </w:t>
+      </w:r>
+      <w:proofErr w:type="spellStart"/>
+      <w:r>
+        <w:t>settings</w:t>
+      </w:r>
+      <w:proofErr w:type="spellEnd"/>
+      <w:r>
+        <w:t>&gt;</w:t>
+      </w:r>
+      <w:proofErr w:type="spellStart"/>
+      <w:r>
+        <w:t>player</w:t>
+      </w:r>
+      <w:proofErr w:type="spellEnd"/>
+      <w:r>
+        <w:t xml:space="preserve">, </w:t>
+      </w:r>
+      <w:r>
+        <w:t xml:space="preserve">binnen de tab </w:t>
+      </w:r>
+      <w:r>
+        <w:t>‘</w:t>
+      </w:r>
+      <w:proofErr w:type="spellStart"/>
+      <w:r>
+        <w:t>Settings</w:t>
+      </w:r>
+      <w:proofErr w:type="spellEnd"/>
+      <w:r>
+        <w:t xml:space="preserve"> </w:t>
+      </w:r>
+      <w:proofErr w:type="spellStart"/>
+      <w:r>
+        <w:t>for</w:t>
+      </w:r>
+      <w:proofErr w:type="spellEnd"/>
+      <w:r>
+        <w:t xml:space="preserve"> Universal Windows Platform’</w:t>
+      </w:r>
+      <w:r>
+        <w:t xml:space="preserve"> </w:t>
+      </w:r>
+      <w:r>
+        <w:t>vink</w:t>
+      </w:r>
+      <w:r>
+        <w:t xml:space="preserve"> je</w:t>
+      </w:r>
+      <w:r>
+        <w:t xml:space="preserve"> de </w:t>
+      </w:r>
+      <w:proofErr w:type="spellStart"/>
+      <w:r>
+        <w:t>onder XR settings</w:t>
+      </w:r>
+      <w:proofErr w:type="spellEnd"/>
+      <w:r>
+        <w:t xml:space="preserve"> de 2 hokjes va</w:t>
+      </w:r>
       <w:bookmarkStart w:id="0" w:name="_GoBack"/>
       <w:bookmarkEnd w:id="0"/>
-    </w:p>
-    <w:p>
-      <w:r>
-        <w:t>Vervolgens start je de unity engine op en open je een nieuw 3d project.</w:t>
-      </w:r>
-      <w:r>
-        <w:t xml:space="preserve"> Dan vervang je de camera in de scene door de AR-Camera. Deze is te vinden onder GameObject &gt; Vuforia &gt; AR-Camera. Zorg ervoor dat alle instellingen hetzelfde staan zoals op </w:t>
+      <w:r>
+        <w:t xml:space="preserve">n ‘Virtual reality </w:t>
+      </w:r>
+      <w:proofErr w:type="spellStart"/>
+      <w:r>
+        <w:t>supported</w:t>
+      </w:r>
+      <w:proofErr w:type="spellEnd"/>
+      <w:r>
+        <w:t>’ en ‘</w:t>
+      </w:r>
+      <w:proofErr w:type="spellStart"/>
+      <w:r>
+        <w:t>Vuforia</w:t>
+      </w:r>
+      <w:proofErr w:type="spellEnd"/>
+      <w:r>
+        <w:t xml:space="preserve"> </w:t>
+      </w:r>
+      <w:proofErr w:type="spellStart"/>
+      <w:r>
+        <w:t>Augmented</w:t>
+      </w:r>
+      <w:proofErr w:type="spellEnd"/>
+      <w:r>
+        <w:t xml:space="preserve"> Reality </w:t>
+      </w:r>
+      <w:proofErr w:type="spellStart"/>
+      <w:r>
+        <w:t>Supported</w:t>
+      </w:r>
+      <w:proofErr w:type="spellEnd"/>
+      <w:r>
+        <w:t>’ aan.</w:t>
+      </w:r>
+      <w:r>
+        <w:t xml:space="preserve"> Zorg ervoor dat alle instellingen hetzelfde staan zoals op </w:t>
       </w:r>
       <w:r>
         <w:rPr>
@@ -168,16 +355,62 @@
         </w:rPr>
         <w:t>Figuur</w:t>
       </w:r>
-    </w:p>
-    <w:p>
-      <w:r>
-        <w:t xml:space="preserve">Druk op de knop ‘Open Vuforia configuration’ onder het Vuforia Behaviour component </w:t>
+      <w:r>
+        <w:t>.</w:t>
+      </w:r>
+    </w:p>
+    <w:p>
+      <w:r>
+        <w:t xml:space="preserve">Druk op de knop ‘Open </w:t>
+      </w:r>
+      <w:proofErr w:type="spellStart"/>
+      <w:r>
+        <w:t>Vuforia</w:t>
+      </w:r>
+      <w:proofErr w:type="spellEnd"/>
+      <w:r>
+        <w:t xml:space="preserve"> </w:t>
+      </w:r>
+      <w:proofErr w:type="spellStart"/>
+      <w:r>
+        <w:t>configuration</w:t>
+      </w:r>
+      <w:proofErr w:type="spellEnd"/>
+      <w:r>
+        <w:t xml:space="preserve">’ onder het </w:t>
+      </w:r>
+      <w:proofErr w:type="spellStart"/>
+      <w:r>
+        <w:t>Vuforia</w:t>
+      </w:r>
+      <w:proofErr w:type="spellEnd"/>
+      <w:r>
+        <w:t xml:space="preserve"> </w:t>
+      </w:r>
+      <w:proofErr w:type="spellStart"/>
+      <w:r>
+        <w:t>Behaviour</w:t>
+      </w:r>
+      <w:proofErr w:type="spellEnd"/>
+      <w:r>
+        <w:t xml:space="preserve"> component </w:t>
       </w:r>
       <w:r>
         <w:t>op</w:t>
       </w:r>
       <w:r>
-        <w:t xml:space="preserve"> de ARcamera.</w:t>
+        <w:t xml:space="preserve"> de </w:t>
+      </w:r>
+      <w:proofErr w:type="spellStart"/>
+      <w:r>
+        <w:t>ARcamera</w:t>
+      </w:r>
+      <w:proofErr w:type="spellEnd"/>
+      <w:r>
+        <w:t>.</w:t>
+      </w:r>
+      <w:r>
+        <w:t xml:space="preserve"> Hier zie je boven aan de plek waarop je je licentiecode moet invoeren. Deze is te vinden op de site waarvoor je je net geregistreerd hebt.</w:t>
       </w:r>
     </w:p>
     <w:p>
@@ -185,8 +418,13 @@
         <w:pStyle w:val="Kop2"/>
       </w:pPr>
       <w:r>
-        <w:t>Bug fixes</w:t>
-      </w:r>
+        <w:t xml:space="preserve">Bug </w:t>
+      </w:r>
+      <w:proofErr w:type="spellStart"/>
+      <w:r>
+        <w:t>fixes</w:t>
+      </w:r>
+      <w:proofErr w:type="spellEnd"/>
     </w:p>
     <w:p>
       <w:pPr>

</xml_diff>